<commit_message>
last commit before trying full map
</commit_message>
<xml_diff>
--- a/PlayTesting_Feedback.docx
+++ b/PlayTesting_Feedback.docx
@@ -37,150 +37,6 @@
           <w:ilvl w:val="1"/>
           <w:numId w:val="1"/>
         </w:numPr>
-      </w:pPr>
-      <w:r>
-        <w:t>Small</w:t>
-      </w:r>
-    </w:p>
-    <w:p>
-      <w:pPr>
-        <w:pStyle w:val="ListParagraph"/>
-        <w:numPr>
-          <w:ilvl w:val="1"/>
-          <w:numId w:val="1"/>
-        </w:numPr>
-      </w:pPr>
-      <w:r>
-        <w:t>Poor quality</w:t>
-      </w:r>
-    </w:p>
-    <w:p>
-      <w:pPr>
-        <w:pStyle w:val="ListParagraph"/>
-        <w:numPr>
-          <w:ilvl w:val="1"/>
-          <w:numId w:val="1"/>
-        </w:numPr>
-      </w:pPr>
-      <w:r>
-        <w:t>Hard to see</w:t>
-      </w:r>
-    </w:p>
-    <w:p>
-      <w:pPr>
-        <w:pStyle w:val="ListParagraph"/>
-        <w:numPr>
-          <w:ilvl w:val="1"/>
-          <w:numId w:val="1"/>
-        </w:numPr>
-      </w:pPr>
-      <w:r>
-        <w:t>Font does not tie into theme of game</w:t>
-      </w:r>
-    </w:p>
-    <w:p>
-      <w:pPr>
-        <w:pStyle w:val="ListParagraph"/>
-        <w:numPr>
-          <w:ilvl w:val="0"/>
-          <w:numId w:val="1"/>
-        </w:numPr>
-      </w:pPr>
-      <w:r>
-        <w:t>Add obstacles (obstacles have not yet been implemented)</w:t>
-      </w:r>
-    </w:p>
-    <w:p>
-      <w:pPr>
-        <w:pStyle w:val="ListParagraph"/>
-        <w:numPr>
-          <w:ilvl w:val="1"/>
-          <w:numId w:val="1"/>
-        </w:numPr>
-      </w:pPr>
-      <w:r>
-        <w:t>Too much walking</w:t>
-      </w:r>
-    </w:p>
-    <w:p>
-      <w:pPr>
-        <w:pStyle w:val="ListParagraph"/>
-        <w:numPr>
-          <w:ilvl w:val="0"/>
-          <w:numId w:val="1"/>
-        </w:numPr>
-      </w:pPr>
-      <w:r>
-        <w:t>Player speed</w:t>
-      </w:r>
-    </w:p>
-    <w:p>
-      <w:pPr>
-        <w:pStyle w:val="ListParagraph"/>
-        <w:numPr>
-          <w:ilvl w:val="1"/>
-          <w:numId w:val="1"/>
-        </w:numPr>
-      </w:pPr>
-      <w:r>
-        <w:t>Possibly increase player speed (however play testers did say this may not be essential once obstacles are implemented)</w:t>
-      </w:r>
-    </w:p>
-    <w:p>
-      <w:pPr>
-        <w:pStyle w:val="ListParagraph"/>
-        <w:numPr>
-          <w:ilvl w:val="0"/>
-          <w:numId w:val="1"/>
-        </w:numPr>
-      </w:pPr>
-      <w:r>
-        <w:t>Appearance</w:t>
-      </w:r>
-    </w:p>
-    <w:p>
-      <w:pPr>
-        <w:pStyle w:val="ListParagraph"/>
-        <w:numPr>
-          <w:ilvl w:val="1"/>
-          <w:numId w:val="1"/>
-        </w:numPr>
-      </w:pPr>
-      <w:r>
-        <w:t>Background is too grey, could add mossy look to tiles, etc</w:t>
-      </w:r>
-    </w:p>
-    <w:p>
-      <w:pPr>
-        <w:pStyle w:val="ListParagraph"/>
-        <w:numPr>
-          <w:ilvl w:val="1"/>
-          <w:numId w:val="1"/>
-        </w:numPr>
-      </w:pPr>
-      <w:r>
-        <w:t>Players did say this may not be essential once obstacles are implemented</w:t>
-      </w:r>
-    </w:p>
-    <w:p>
-      <w:pPr>
-        <w:pStyle w:val="ListParagraph"/>
-        <w:numPr>
-          <w:ilvl w:val="0"/>
-          <w:numId w:val="1"/>
-        </w:numPr>
-      </w:pPr>
-      <w:r>
-        <w:t>Animations</w:t>
-      </w:r>
-    </w:p>
-    <w:p>
-      <w:pPr>
-        <w:pStyle w:val="ListParagraph"/>
-        <w:numPr>
-          <w:ilvl w:val="1"/>
-          <w:numId w:val="1"/>
-        </w:numPr>
         <w:rPr>
           <w:highlight w:val="yellow"/>
         </w:rPr>
@@ -189,7 +45,188 @@
         <w:rPr>
           <w:highlight w:val="yellow"/>
         </w:rPr>
-        <w:t>When walking left – idle left, when walking right – idle right, etc</w:t>
+        <w:t>Small</w:t>
+      </w:r>
+    </w:p>
+    <w:p>
+      <w:pPr>
+        <w:pStyle w:val="ListParagraph"/>
+        <w:numPr>
+          <w:ilvl w:val="1"/>
+          <w:numId w:val="1"/>
+        </w:numPr>
+      </w:pPr>
+      <w:r>
+        <w:t>Poor quality</w:t>
+      </w:r>
+    </w:p>
+    <w:p>
+      <w:pPr>
+        <w:pStyle w:val="ListParagraph"/>
+        <w:numPr>
+          <w:ilvl w:val="1"/>
+          <w:numId w:val="1"/>
+        </w:numPr>
+        <w:rPr>
+          <w:highlight w:val="yellow"/>
+        </w:rPr>
+      </w:pPr>
+      <w:r>
+        <w:rPr>
+          <w:highlight w:val="yellow"/>
+        </w:rPr>
+        <w:t>Hard to see</w:t>
+      </w:r>
+    </w:p>
+    <w:p>
+      <w:pPr>
+        <w:pStyle w:val="ListParagraph"/>
+        <w:numPr>
+          <w:ilvl w:val="1"/>
+          <w:numId w:val="1"/>
+        </w:numPr>
+      </w:pPr>
+      <w:r>
+        <w:t>Font does not tie into theme of game</w:t>
+      </w:r>
+    </w:p>
+    <w:p>
+      <w:pPr>
+        <w:pStyle w:val="ListParagraph"/>
+        <w:numPr>
+          <w:ilvl w:val="0"/>
+          <w:numId w:val="1"/>
+        </w:numPr>
+      </w:pPr>
+      <w:r>
+        <w:t>Add obstacles (obstacles have not yet been implemented)</w:t>
+      </w:r>
+    </w:p>
+    <w:p>
+      <w:pPr>
+        <w:pStyle w:val="ListParagraph"/>
+        <w:numPr>
+          <w:ilvl w:val="1"/>
+          <w:numId w:val="1"/>
+        </w:numPr>
+      </w:pPr>
+      <w:r>
+        <w:t>Too much walking</w:t>
+      </w:r>
+    </w:p>
+    <w:p>
+      <w:pPr>
+        <w:pStyle w:val="ListParagraph"/>
+        <w:numPr>
+          <w:ilvl w:val="0"/>
+          <w:numId w:val="1"/>
+        </w:numPr>
+      </w:pPr>
+      <w:r>
+        <w:t>Player speed</w:t>
+      </w:r>
+    </w:p>
+    <w:p>
+      <w:pPr>
+        <w:pStyle w:val="ListParagraph"/>
+        <w:numPr>
+          <w:ilvl w:val="1"/>
+          <w:numId w:val="1"/>
+        </w:numPr>
+      </w:pPr>
+      <w:r>
+        <w:t>Possibly increase player speed (however play testers did say this may not be essential once obstacles are implemented)</w:t>
+      </w:r>
+    </w:p>
+    <w:p>
+      <w:pPr>
+        <w:pStyle w:val="ListParagraph"/>
+        <w:numPr>
+          <w:ilvl w:val="0"/>
+          <w:numId w:val="1"/>
+        </w:numPr>
+      </w:pPr>
+      <w:r>
+        <w:t>Appearance</w:t>
+      </w:r>
+    </w:p>
+    <w:p>
+      <w:pPr>
+        <w:pStyle w:val="ListParagraph"/>
+        <w:numPr>
+          <w:ilvl w:val="1"/>
+          <w:numId w:val="1"/>
+        </w:numPr>
+      </w:pPr>
+      <w:r>
+        <w:t xml:space="preserve">Background is too grey, could add mossy look to tiles, </w:t>
+      </w:r>
+      <w:proofErr w:type="spellStart"/>
+      <w:r>
+        <w:t>etc</w:t>
+      </w:r>
+      <w:proofErr w:type="spellEnd"/>
+    </w:p>
+    <w:p>
+      <w:pPr>
+        <w:pStyle w:val="ListParagraph"/>
+        <w:numPr>
+          <w:ilvl w:val="1"/>
+          <w:numId w:val="1"/>
+        </w:numPr>
+      </w:pPr>
+      <w:r>
+        <w:t>Players did say this may not be essential once obstacles are implemented</w:t>
+      </w:r>
+    </w:p>
+    <w:p>
+      <w:pPr>
+        <w:pStyle w:val="ListParagraph"/>
+        <w:numPr>
+          <w:ilvl w:val="0"/>
+          <w:numId w:val="1"/>
+        </w:numPr>
+      </w:pPr>
+      <w:r>
+        <w:t>Animations</w:t>
+      </w:r>
+    </w:p>
+    <w:p>
+      <w:pPr>
+        <w:pStyle w:val="ListParagraph"/>
+        <w:numPr>
+          <w:ilvl w:val="1"/>
+          <w:numId w:val="1"/>
+        </w:numPr>
+        <w:rPr>
+          <w:highlight w:val="yellow"/>
+        </w:rPr>
+      </w:pPr>
+      <w:r>
+        <w:rPr>
+          <w:highlight w:val="yellow"/>
+        </w:rPr>
+        <w:t xml:space="preserve">When walking left – idle left, when walking right – idle right, </w:t>
+      </w:r>
+      <w:proofErr w:type="spellStart"/>
+      <w:r>
+        <w:rPr>
+          <w:highlight w:val="yellow"/>
+        </w:rPr>
+        <w:t>etc</w:t>
+      </w:r>
+      <w:proofErr w:type="spellEnd"/>
+    </w:p>
+    <w:p>
+      <w:pPr>
+        <w:pStyle w:val="ListParagraph"/>
+        <w:numPr>
+          <w:ilvl w:val="1"/>
+          <w:numId w:val="1"/>
+        </w:numPr>
+      </w:pPr>
+      <w:r>
+        <w:t>Add animation or transition to teleporter</w:t>
       </w:r>
     </w:p>
     <w:p>

</xml_diff>